<commit_message>
adding requested computer setup info
</commit_message>
<xml_diff>
--- a/Lee-computer-and-program-requests-for-IT-folks.docx
+++ b/Lee-computer-and-program-requests-for-IT-folks.docx
@@ -326,6 +326,14 @@
     <w:p>
       <w:pPr>
         <w:rPr>
+          <w:sz w:val="23"/>
+          <w:szCs w:val="23"/>
+        </w:rPr>
+      </w:pPr>
+    </w:p>
+    <w:p>
+      <w:pPr>
+        <w:rPr>
           <w:b/>
           <w:bCs/>
           <w:sz w:val="23"/>
@@ -472,6 +480,98 @@
     </w:p>
     <w:p>
       <w:pPr>
+        <w:pStyle w:val="ListParagraph"/>
+        <w:numPr>
+          <w:ilvl w:val="0"/>
+          <w:numId w:val="1"/>
+        </w:numPr>
+        <w:rPr>
+          <w:sz w:val="23"/>
+          <w:szCs w:val="23"/>
+        </w:rPr>
+      </w:pPr>
+      <w:proofErr w:type="spellStart"/>
+      <w:r>
+        <w:rPr>
+          <w:sz w:val="23"/>
+          <w:szCs w:val="23"/>
+        </w:rPr>
+        <w:t>VSCode</w:t>
+      </w:r>
+      <w:proofErr w:type="spellEnd"/>
+      <w:r>
+        <w:rPr>
+          <w:sz w:val="23"/>
+          <w:szCs w:val="23"/>
+        </w:rPr>
+        <w:t xml:space="preserve"> (</w:t>
+      </w:r>
+      <w:hyperlink r:id="rId14" w:history="1">
+        <w:r>
+          <w:rPr>
+            <w:rStyle w:val="Hyperlink"/>
+            <w:sz w:val="23"/>
+            <w:szCs w:val="23"/>
+          </w:rPr>
+          <w:t>https://code.visualstudio.com/</w:t>
+        </w:r>
+      </w:hyperlink>
+      <w:r>
+        <w:rPr>
+          <w:sz w:val="23"/>
+          <w:szCs w:val="23"/>
+        </w:rPr>
+        <w:t>)</w:t>
+      </w:r>
+    </w:p>
+    <w:p>
+      <w:pPr>
+        <w:pStyle w:val="ListParagraph"/>
+        <w:numPr>
+          <w:ilvl w:val="0"/>
+          <w:numId w:val="1"/>
+        </w:numPr>
+        <w:rPr>
+          <w:sz w:val="23"/>
+          <w:szCs w:val="23"/>
+        </w:rPr>
+      </w:pPr>
+      <w:r>
+        <w:rPr>
+          <w:sz w:val="23"/>
+          <w:szCs w:val="23"/>
+        </w:rPr>
+        <w:t>Sublime text editor (</w:t>
+      </w:r>
+      <w:hyperlink r:id="rId15" w:history="1">
+        <w:r>
+          <w:rPr>
+            <w:rStyle w:val="Hyperlink"/>
+            <w:sz w:val="23"/>
+            <w:szCs w:val="23"/>
+          </w:rPr>
+          <w:t>https://www.sublimetext.com/download</w:t>
+        </w:r>
+      </w:hyperlink>
+      <w:r>
+        <w:rPr>
+          <w:sz w:val="23"/>
+          <w:szCs w:val="23"/>
+        </w:rPr>
+        <w:t>)</w:t>
+      </w:r>
+    </w:p>
+    <w:p>
+      <w:pPr>
+        <w:pStyle w:val="ListParagraph"/>
+        <w:rPr>
+          <w:sz w:val="23"/>
+          <w:szCs w:val="23"/>
+        </w:rPr>
+      </w:pPr>
+    </w:p>
+    <w:p>
+      <w:pPr>
         <w:rPr>
           <w:sz w:val="23"/>
           <w:szCs w:val="23"/>
@@ -604,143 +704,203 @@
     <w:p>
       <w:pPr>
         <w:ind w:firstLine="360"/>
+        <w:rPr>
+          <w:rFonts w:ascii="Miriam Fixed" w:hAnsi="Miriam Fixed" w:cs="Miriam Fixed"/>
+          <w:sz w:val="20"/>
+          <w:szCs w:val="20"/>
+        </w:rPr>
+      </w:pPr>
+      <w:proofErr w:type="spellStart"/>
+      <w:r>
         <w:rPr>
           <w:rFonts w:ascii="Miriam Fixed" w:hAnsi="Miriam Fixed" w:cs="Miriam Fixed" w:hint="cs"/>
           <w:sz w:val="20"/>
           <w:szCs w:val="20"/>
         </w:rPr>
-      </w:pPr>
-      <w:proofErr w:type="spellStart"/>
+        <w:t>conda</w:t>
+      </w:r>
+      <w:proofErr w:type="spellEnd"/>
       <w:r>
         <w:rPr>
           <w:rFonts w:ascii="Miriam Fixed" w:hAnsi="Miriam Fixed" w:cs="Miriam Fixed" w:hint="cs"/>
           <w:sz w:val="20"/>
           <w:szCs w:val="20"/>
         </w:rPr>
-        <w:t>conda</w:t>
-      </w:r>
-      <w:proofErr w:type="spellEnd"/>
+        <w:t xml:space="preserve"> create -n prodigal -c </w:t>
+      </w:r>
+      <w:proofErr w:type="spellStart"/>
       <w:r>
         <w:rPr>
           <w:rFonts w:ascii="Miriam Fixed" w:hAnsi="Miriam Fixed" w:cs="Miriam Fixed" w:hint="cs"/>
           <w:sz w:val="20"/>
           <w:szCs w:val="20"/>
         </w:rPr>
-        <w:t xml:space="preserve"> create -n prodigal -c </w:t>
-      </w:r>
-      <w:proofErr w:type="spellStart"/>
+        <w:t>conda</w:t>
+      </w:r>
+      <w:proofErr w:type="spellEnd"/>
       <w:r>
         <w:rPr>
           <w:rFonts w:ascii="Miriam Fixed" w:hAnsi="Miriam Fixed" w:cs="Miriam Fixed" w:hint="cs"/>
           <w:sz w:val="20"/>
           <w:szCs w:val="20"/>
         </w:rPr>
-        <w:t>conda</w:t>
-      </w:r>
-      <w:proofErr w:type="spellEnd"/>
+        <w:t>-forg</w:t>
+      </w:r>
       <w:r>
         <w:rPr>
           <w:rFonts w:ascii="Miriam Fixed" w:hAnsi="Miriam Fixed" w:cs="Miriam Fixed" w:hint="cs"/>
           <w:sz w:val="20"/>
           <w:szCs w:val="20"/>
         </w:rPr>
-        <w:t>-forg</w:t>
-      </w:r>
+        <w:t xml:space="preserve">e -c </w:t>
+      </w:r>
+      <w:proofErr w:type="spellStart"/>
       <w:r>
         <w:rPr>
           <w:rFonts w:ascii="Miriam Fixed" w:hAnsi="Miriam Fixed" w:cs="Miriam Fixed" w:hint="cs"/>
           <w:sz w:val="20"/>
           <w:szCs w:val="20"/>
         </w:rPr>
-        <w:t xml:space="preserve">e -c </w:t>
-      </w:r>
-      <w:proofErr w:type="spellStart"/>
+        <w:t>bioconda</w:t>
+      </w:r>
+      <w:proofErr w:type="spellEnd"/>
       <w:r>
         <w:rPr>
           <w:rFonts w:ascii="Miriam Fixed" w:hAnsi="Miriam Fixed" w:cs="Miriam Fixed" w:hint="cs"/>
           <w:sz w:val="20"/>
           <w:szCs w:val="20"/>
         </w:rPr>
-        <w:t>bioconda</w:t>
-      </w:r>
-      <w:proofErr w:type="spellEnd"/>
+        <w:t xml:space="preserve"> -c defaults prodigal</w:t>
+      </w:r>
+    </w:p>
+    <w:p>
+      <w:pPr>
+        <w:rPr>
+          <w:sz w:val="23"/>
+          <w:szCs w:val="23"/>
+        </w:rPr>
+      </w:pPr>
+    </w:p>
+    <w:p>
+      <w:pPr>
+        <w:rPr>
+          <w:sz w:val="23"/>
+          <w:szCs w:val="23"/>
+        </w:rPr>
+      </w:pPr>
+      <w:r>
+        <w:rPr>
+          <w:sz w:val="23"/>
+          <w:szCs w:val="23"/>
+        </w:rPr>
+        <w:t>For R, this would be something like:</w:t>
+      </w:r>
+    </w:p>
+    <w:p>
+      <w:pPr>
+        <w:rPr>
+          <w:sz w:val="23"/>
+          <w:szCs w:val="23"/>
+        </w:rPr>
+      </w:pPr>
+    </w:p>
+    <w:p>
+      <w:pPr>
+        <w:ind w:firstLine="360"/>
+        <w:rPr>
+          <w:rFonts w:ascii="Miriam Fixed" w:hAnsi="Miriam Fixed" w:cs="Miriam Fixed"/>
+          <w:sz w:val="20"/>
+          <w:szCs w:val="20"/>
+        </w:rPr>
+      </w:pPr>
+      <w:proofErr w:type="spellStart"/>
+      <w:proofErr w:type="gramStart"/>
       <w:r>
         <w:rPr>
           <w:rFonts w:ascii="Miriam Fixed" w:hAnsi="Miriam Fixed" w:cs="Miriam Fixed" w:hint="cs"/>
           <w:sz w:val="20"/>
           <w:szCs w:val="20"/>
         </w:rPr>
-        <w:t xml:space="preserve"> -c defaults prodigal</w:t>
-      </w:r>
-    </w:p>
-    <w:p>
-      <w:pPr>
-        <w:rPr>
-          <w:sz w:val="23"/>
-          <w:szCs w:val="23"/>
-        </w:rPr>
-      </w:pPr>
-    </w:p>
-    <w:p>
-      <w:pPr>
-        <w:rPr>
-          <w:sz w:val="23"/>
-          <w:szCs w:val="23"/>
-        </w:rPr>
-      </w:pPr>
-      <w:r>
-        <w:rPr>
-          <w:sz w:val="23"/>
-          <w:szCs w:val="23"/>
-        </w:rPr>
-        <w:t>For R, this would be something like:</w:t>
-      </w:r>
-    </w:p>
-    <w:p>
-      <w:pPr>
-        <w:rPr>
-          <w:sz w:val="23"/>
-          <w:szCs w:val="23"/>
-        </w:rPr>
-      </w:pPr>
-    </w:p>
-    <w:p>
-      <w:pPr>
-        <w:ind w:firstLine="360"/>
+        <w:t>install.packages</w:t>
+      </w:r>
+      <w:proofErr w:type="spellEnd"/>
+      <w:proofErr w:type="gramEnd"/>
+      <w:r>
         <w:rPr>
           <w:rFonts w:ascii="Miriam Fixed" w:hAnsi="Miriam Fixed" w:cs="Miriam Fixed" w:hint="cs"/>
           <w:sz w:val="20"/>
           <w:szCs w:val="20"/>
         </w:rPr>
-      </w:pPr>
+        <w:t>(“</w:t>
+      </w:r>
       <w:proofErr w:type="spellStart"/>
-      <w:proofErr w:type="gramStart"/>
       <w:r>
         <w:rPr>
           <w:rFonts w:ascii="Miriam Fixed" w:hAnsi="Miriam Fixed" w:cs="Miriam Fixed" w:hint="cs"/>
           <w:sz w:val="20"/>
           <w:szCs w:val="20"/>
         </w:rPr>
-        <w:t>install.packages</w:t>
+        <w:t>tidyverse</w:t>
       </w:r>
       <w:proofErr w:type="spellEnd"/>
-      <w:proofErr w:type="gramEnd"/>
       <w:r>
         <w:rPr>
           <w:rFonts w:ascii="Miriam Fixed" w:hAnsi="Miriam Fixed" w:cs="Miriam Fixed" w:hint="cs"/>
           <w:sz w:val="20"/>
           <w:szCs w:val="20"/>
         </w:rPr>
-        <w:t>(“</w:t>
-      </w:r>
+        <w:t>”)</w:t>
+      </w:r>
+    </w:p>
+    <w:p>
+      <w:pPr>
+        <w:rPr>
+          <w:sz w:val="23"/>
+          <w:szCs w:val="23"/>
+        </w:rPr>
+      </w:pPr>
+    </w:p>
+    <w:p>
+      <w:pPr>
+        <w:rPr>
+          <w:sz w:val="23"/>
+          <w:szCs w:val="23"/>
+        </w:rPr>
+      </w:pPr>
+      <w:r>
+        <w:rPr>
+          <w:sz w:val="23"/>
+          <w:szCs w:val="23"/>
+        </w:rPr>
+        <w:t>and:</w:t>
+      </w:r>
+    </w:p>
+    <w:p>
+      <w:pPr>
+        <w:rPr>
+          <w:sz w:val="23"/>
+          <w:szCs w:val="23"/>
+        </w:rPr>
+      </w:pPr>
+    </w:p>
+    <w:p>
+      <w:pPr>
+        <w:ind w:firstLine="360"/>
+        <w:rPr>
+          <w:rFonts w:ascii="Miriam Fixed" w:hAnsi="Miriam Fixed" w:cs="Miriam Fixed"/>
+          <w:sz w:val="20"/>
+          <w:szCs w:val="20"/>
+        </w:rPr>
+      </w:pPr>
       <w:proofErr w:type="spellStart"/>
+      <w:proofErr w:type="gramStart"/>
       <w:r>
         <w:rPr>
           <w:rFonts w:ascii="Miriam Fixed" w:hAnsi="Miriam Fixed" w:cs="Miriam Fixed" w:hint="cs"/>
           <w:sz w:val="20"/>
           <w:szCs w:val="20"/>
         </w:rPr>
-        <w:t>tidyverse</w:t>
+        <w:t>BiocManager</w:t>
       </w:r>
       <w:proofErr w:type="spellEnd"/>
       <w:r>
@@ -749,75 +909,15 @@
           <w:sz w:val="20"/>
           <w:szCs w:val="20"/>
         </w:rPr>
-        <w:t>”)</w:t>
-      </w:r>
-    </w:p>
-    <w:p>
-      <w:pPr>
-        <w:rPr>
-          <w:sz w:val="23"/>
-          <w:szCs w:val="23"/>
-        </w:rPr>
-      </w:pPr>
-    </w:p>
-    <w:p>
-      <w:pPr>
-        <w:rPr>
-          <w:sz w:val="23"/>
-          <w:szCs w:val="23"/>
-        </w:rPr>
-      </w:pPr>
-      <w:r>
-        <w:rPr>
-          <w:sz w:val="23"/>
-          <w:szCs w:val="23"/>
-        </w:rPr>
-        <w:t>and:</w:t>
-      </w:r>
-    </w:p>
-    <w:p>
-      <w:pPr>
-        <w:rPr>
-          <w:sz w:val="23"/>
-          <w:szCs w:val="23"/>
-        </w:rPr>
-      </w:pPr>
-    </w:p>
-    <w:p>
-      <w:pPr>
-        <w:ind w:firstLine="360"/>
+        <w:t>::</w:t>
+      </w:r>
+      <w:proofErr w:type="gramEnd"/>
+      <w:r>
         <w:rPr>
           <w:rFonts w:ascii="Miriam Fixed" w:hAnsi="Miriam Fixed" w:cs="Miriam Fixed" w:hint="cs"/>
           <w:sz w:val="20"/>
           <w:szCs w:val="20"/>
         </w:rPr>
-      </w:pPr>
-      <w:proofErr w:type="spellStart"/>
-      <w:proofErr w:type="gramStart"/>
-      <w:r>
-        <w:rPr>
-          <w:rFonts w:ascii="Miriam Fixed" w:hAnsi="Miriam Fixed" w:cs="Miriam Fixed" w:hint="cs"/>
-          <w:sz w:val="20"/>
-          <w:szCs w:val="20"/>
-        </w:rPr>
-        <w:t>BiocManager</w:t>
-      </w:r>
-      <w:proofErr w:type="spellEnd"/>
-      <w:r>
-        <w:rPr>
-          <w:rFonts w:ascii="Miriam Fixed" w:hAnsi="Miriam Fixed" w:cs="Miriam Fixed" w:hint="cs"/>
-          <w:sz w:val="20"/>
-          <w:szCs w:val="20"/>
-        </w:rPr>
-        <w:t>::</w:t>
-      </w:r>
-      <w:proofErr w:type="gramEnd"/>
-      <w:r>
-        <w:rPr>
-          <w:rFonts w:ascii="Miriam Fixed" w:hAnsi="Miriam Fixed" w:cs="Miriam Fixed" w:hint="cs"/>
-          <w:sz w:val="20"/>
-          <w:szCs w:val="20"/>
-        </w:rPr>
         <w:t>install(“dada2”)</w:t>
       </w:r>
     </w:p>
@@ -851,15 +951,22 @@
         </w:rPr>
         <w:t xml:space="preserve">Please contact Mike Lee if there are problems with this. </w:t>
       </w:r>
-    </w:p>
-    <w:p>
-      <w:pPr>
-        <w:rPr>
-          <w:sz w:val="23"/>
-          <w:szCs w:val="23"/>
-        </w:rPr>
-      </w:pPr>
-      <w:hyperlink r:id="rId14" w:history="1">
+      <w:r>
+        <w:rPr>
+          <w:sz w:val="23"/>
+          <w:szCs w:val="23"/>
+        </w:rPr>
+        <w:t>Thank you!</w:t>
+      </w:r>
+    </w:p>
+    <w:p>
+      <w:pPr>
+        <w:rPr>
+          <w:sz w:val="23"/>
+          <w:szCs w:val="23"/>
+        </w:rPr>
+      </w:pPr>
+      <w:hyperlink r:id="rId16" w:history="1">
         <w:r>
           <w:rPr>
             <w:rStyle w:val="Hyperlink"/>
@@ -883,29 +990,6 @@
           <w:szCs w:val="23"/>
         </w:rPr>
         <w:t>732-691-6402</w:t>
-      </w:r>
-    </w:p>
-    <w:p>
-      <w:pPr>
-        <w:rPr>
-          <w:sz w:val="23"/>
-          <w:szCs w:val="23"/>
-        </w:rPr>
-      </w:pPr>
-    </w:p>
-    <w:p>
-      <w:pPr>
-        <w:rPr>
-          <w:sz w:val="23"/>
-          <w:szCs w:val="23"/>
-        </w:rPr>
-      </w:pPr>
-      <w:r>
-        <w:rPr>
-          <w:sz w:val="23"/>
-          <w:szCs w:val="23"/>
-        </w:rPr>
-        <w:t>Thank you!</w:t>
       </w:r>
     </w:p>
     <w:sectPr>

</xml_diff>

<commit_message>
updating computer-setup doc with names
</commit_message>
<xml_diff>
--- a/Lee-computer-and-program-requests-for-IT-folks.docx
+++ b/Lee-computer-and-program-requests-for-IT-folks.docx
@@ -7,16 +7,16 @@
         <w:rPr>
           <w:b/>
           <w:bCs/>
-          <w:sz w:val="23"/>
-          <w:szCs w:val="23"/>
+          <w:sz w:val="20"/>
+          <w:szCs w:val="20"/>
         </w:rPr>
       </w:pPr>
       <w:r>
         <w:rPr>
           <w:b/>
           <w:bCs/>
-          <w:sz w:val="23"/>
-          <w:szCs w:val="23"/>
+          <w:sz w:val="20"/>
+          <w:szCs w:val="20"/>
         </w:rPr>
         <w:t>Requested s</w:t>
       </w:r>
@@ -24,8 +24,8 @@
         <w:rPr>
           <w:b/>
           <w:bCs/>
-          <w:sz w:val="23"/>
-          <w:szCs w:val="23"/>
+          <w:sz w:val="20"/>
+          <w:szCs w:val="20"/>
         </w:rPr>
         <w:t>etup info for IT folks (thanks!)</w:t>
       </w:r>
@@ -35,8 +35,8 @@
         <w:rPr>
           <w:b/>
           <w:bCs/>
-          <w:sz w:val="23"/>
-          <w:szCs w:val="23"/>
+          <w:sz w:val="20"/>
+          <w:szCs w:val="20"/>
         </w:rPr>
       </w:pPr>
     </w:p>
@@ -45,16 +45,111 @@
         <w:rPr>
           <w:b/>
           <w:bCs/>
-          <w:sz w:val="23"/>
-          <w:szCs w:val="23"/>
+          <w:sz w:val="20"/>
+          <w:szCs w:val="20"/>
         </w:rPr>
       </w:pPr>
       <w:r>
         <w:rPr>
           <w:b/>
           <w:bCs/>
-          <w:sz w:val="23"/>
-          <w:szCs w:val="23"/>
+          <w:sz w:val="20"/>
+          <w:szCs w:val="20"/>
+        </w:rPr>
+        <w:t>These are the requested setups for:</w:t>
+      </w:r>
+    </w:p>
+    <w:p>
+      <w:pPr>
+        <w:rPr>
+          <w:b/>
+          <w:bCs/>
+          <w:sz w:val="20"/>
+          <w:szCs w:val="20"/>
+        </w:rPr>
+      </w:pPr>
+    </w:p>
+    <w:p>
+      <w:pPr>
+        <w:pStyle w:val="ListParagraph"/>
+        <w:numPr>
+          <w:ilvl w:val="0"/>
+          <w:numId w:val="2"/>
+        </w:numPr>
+        <w:rPr>
+          <w:sz w:val="20"/>
+          <w:szCs w:val="20"/>
+        </w:rPr>
+      </w:pPr>
+      <w:proofErr w:type="spellStart"/>
+      <w:r>
+        <w:rPr>
+          <w:sz w:val="20"/>
+          <w:szCs w:val="20"/>
+        </w:rPr>
+        <w:t>Inika</w:t>
+      </w:r>
+      <w:proofErr w:type="spellEnd"/>
+      <w:r>
+        <w:rPr>
+          <w:sz w:val="20"/>
+          <w:szCs w:val="20"/>
+        </w:rPr>
+        <w:t xml:space="preserve"> Bhatia</w:t>
+      </w:r>
+    </w:p>
+    <w:p>
+      <w:pPr>
+        <w:pStyle w:val="ListParagraph"/>
+        <w:numPr>
+          <w:ilvl w:val="0"/>
+          <w:numId w:val="2"/>
+        </w:numPr>
+        <w:rPr>
+          <w:sz w:val="20"/>
+          <w:szCs w:val="20"/>
+        </w:rPr>
+      </w:pPr>
+      <w:r>
+        <w:rPr>
+          <w:sz w:val="20"/>
+          <w:szCs w:val="20"/>
+        </w:rPr>
+        <w:t xml:space="preserve">Rose </w:t>
+      </w:r>
+      <w:proofErr w:type="spellStart"/>
+      <w:r>
+        <w:rPr>
+          <w:sz w:val="20"/>
+          <w:szCs w:val="20"/>
+        </w:rPr>
+        <w:t>Carion</w:t>
+      </w:r>
+      <w:proofErr w:type="spellEnd"/>
+    </w:p>
+    <w:p>
+      <w:pPr>
+        <w:rPr>
+          <w:sz w:val="20"/>
+          <w:szCs w:val="20"/>
+        </w:rPr>
+      </w:pPr>
+    </w:p>
+    <w:p>
+      <w:pPr>
+        <w:rPr>
+          <w:b/>
+          <w:bCs/>
+          <w:sz w:val="20"/>
+          <w:szCs w:val="20"/>
+        </w:rPr>
+      </w:pPr>
+      <w:r>
+        <w:rPr>
+          <w:b/>
+          <w:bCs/>
+          <w:sz w:val="20"/>
+          <w:szCs w:val="20"/>
         </w:rPr>
         <w:t>OS</w:t>
       </w:r>
@@ -62,8 +157,8 @@
     <w:p>
       <w:pPr>
         <w:rPr>
-          <w:sz w:val="23"/>
-          <w:szCs w:val="23"/>
+          <w:sz w:val="20"/>
+          <w:szCs w:val="20"/>
         </w:rPr>
       </w:pPr>
     </w:p>
@@ -77,16 +172,16 @@
         <w:rPr>
           <w:b/>
           <w:bCs/>
-          <w:sz w:val="23"/>
-          <w:szCs w:val="23"/>
+          <w:sz w:val="20"/>
+          <w:szCs w:val="20"/>
         </w:rPr>
       </w:pPr>
       <w:r>
         <w:rPr>
           <w:b/>
           <w:bCs/>
-          <w:sz w:val="23"/>
-          <w:szCs w:val="23"/>
+          <w:sz w:val="20"/>
+          <w:szCs w:val="20"/>
         </w:rPr>
         <w:t>Mac computers are ideal</w:t>
       </w:r>
@@ -99,14 +194,14 @@
           <w:numId w:val="1"/>
         </w:numPr>
         <w:rPr>
-          <w:sz w:val="23"/>
-          <w:szCs w:val="23"/>
-        </w:rPr>
-      </w:pPr>
-      <w:r>
-        <w:rPr>
-          <w:sz w:val="23"/>
-          <w:szCs w:val="23"/>
+          <w:sz w:val="20"/>
+          <w:szCs w:val="20"/>
+        </w:rPr>
+      </w:pPr>
+      <w:r>
+        <w:rPr>
+          <w:sz w:val="20"/>
+          <w:szCs w:val="20"/>
         </w:rPr>
         <w:t>If that is not possible, windows will need to have</w:t>
       </w:r>
@@ -119,14 +214,14 @@
           <w:numId w:val="1"/>
         </w:numPr>
         <w:rPr>
-          <w:sz w:val="23"/>
-          <w:szCs w:val="23"/>
-        </w:rPr>
-      </w:pPr>
-      <w:r>
-        <w:rPr>
-          <w:sz w:val="23"/>
-          <w:szCs w:val="23"/>
+          <w:sz w:val="20"/>
+          <w:szCs w:val="20"/>
+        </w:rPr>
+      </w:pPr>
+      <w:r>
+        <w:rPr>
+          <w:sz w:val="20"/>
+          <w:szCs w:val="20"/>
         </w:rPr>
         <w:t>Windows Subsystem for Linux (</w:t>
       </w:r>
@@ -134,16 +229,16 @@
         <w:r>
           <w:rPr>
             <w:rStyle w:val="Hyperlink"/>
-            <w:sz w:val="23"/>
-            <w:szCs w:val="23"/>
+            <w:sz w:val="20"/>
+            <w:szCs w:val="20"/>
           </w:rPr>
           <w:t>https://docs.microsoft.com/en-us/windows/wsl/install</w:t>
         </w:r>
       </w:hyperlink>
       <w:r>
         <w:rPr>
-          <w:sz w:val="23"/>
-          <w:szCs w:val="23"/>
+          <w:sz w:val="20"/>
+          <w:szCs w:val="20"/>
         </w:rPr>
         <w:t>)</w:t>
       </w:r>
@@ -156,23 +251,23 @@
           <w:numId w:val="1"/>
         </w:numPr>
         <w:rPr>
-          <w:sz w:val="23"/>
-          <w:szCs w:val="23"/>
+          <w:sz w:val="20"/>
+          <w:szCs w:val="20"/>
         </w:rPr>
       </w:pPr>
       <w:proofErr w:type="spellStart"/>
       <w:r>
         <w:rPr>
-          <w:sz w:val="23"/>
-          <w:szCs w:val="23"/>
+          <w:sz w:val="20"/>
+          <w:szCs w:val="20"/>
         </w:rPr>
         <w:t>MobaXterm</w:t>
       </w:r>
       <w:proofErr w:type="spellEnd"/>
       <w:r>
         <w:rPr>
-          <w:sz w:val="23"/>
-          <w:szCs w:val="23"/>
+          <w:sz w:val="20"/>
+          <w:szCs w:val="20"/>
         </w:rPr>
         <w:t xml:space="preserve"> (</w:t>
       </w:r>
@@ -180,16 +275,16 @@
         <w:r>
           <w:rPr>
             <w:rStyle w:val="Hyperlink"/>
-            <w:sz w:val="23"/>
-            <w:szCs w:val="23"/>
+            <w:sz w:val="20"/>
+            <w:szCs w:val="20"/>
           </w:rPr>
           <w:t>https://mobaxterm.mobatek.net/</w:t>
         </w:r>
       </w:hyperlink>
       <w:r>
         <w:rPr>
-          <w:sz w:val="23"/>
-          <w:szCs w:val="23"/>
+          <w:sz w:val="20"/>
+          <w:szCs w:val="20"/>
         </w:rPr>
         <w:t>)</w:t>
       </w:r>
@@ -199,16 +294,16 @@
         <w:pStyle w:val="ListParagraph"/>
         <w:ind w:left="1440"/>
         <w:rPr>
-          <w:sz w:val="23"/>
-          <w:szCs w:val="23"/>
-        </w:rPr>
-      </w:pPr>
-    </w:p>
-    <w:p>
-      <w:pPr>
-        <w:rPr>
-          <w:sz w:val="23"/>
-          <w:szCs w:val="23"/>
+          <w:sz w:val="20"/>
+          <w:szCs w:val="20"/>
+        </w:rPr>
+      </w:pPr>
+    </w:p>
+    <w:p>
+      <w:pPr>
+        <w:rPr>
+          <w:sz w:val="20"/>
+          <w:szCs w:val="20"/>
         </w:rPr>
       </w:pPr>
     </w:p>
@@ -217,16 +312,16 @@
         <w:rPr>
           <w:b/>
           <w:bCs/>
-          <w:sz w:val="23"/>
-          <w:szCs w:val="23"/>
+          <w:sz w:val="20"/>
+          <w:szCs w:val="20"/>
         </w:rPr>
       </w:pPr>
       <w:r>
         <w:rPr>
           <w:b/>
           <w:bCs/>
-          <w:sz w:val="23"/>
-          <w:szCs w:val="23"/>
+          <w:sz w:val="20"/>
+          <w:szCs w:val="20"/>
         </w:rPr>
         <w:t>Package managers</w:t>
       </w:r>
@@ -236,8 +331,8 @@
         <w:rPr>
           <w:b/>
           <w:bCs/>
-          <w:sz w:val="23"/>
-          <w:szCs w:val="23"/>
+          <w:sz w:val="20"/>
+          <w:szCs w:val="20"/>
         </w:rPr>
       </w:pPr>
     </w:p>
@@ -249,14 +344,14 @@
           <w:numId w:val="1"/>
         </w:numPr>
         <w:rPr>
-          <w:sz w:val="23"/>
-          <w:szCs w:val="23"/>
-        </w:rPr>
-      </w:pPr>
-      <w:r>
-        <w:rPr>
-          <w:sz w:val="23"/>
-          <w:szCs w:val="23"/>
+          <w:sz w:val="20"/>
+          <w:szCs w:val="20"/>
+        </w:rPr>
+      </w:pPr>
+      <w:r>
+        <w:rPr>
+          <w:sz w:val="20"/>
+          <w:szCs w:val="20"/>
         </w:rPr>
         <w:t>Anaconda (</w:t>
       </w:r>
@@ -264,16 +359,16 @@
         <w:r>
           <w:rPr>
             <w:rStyle w:val="Hyperlink"/>
-            <w:sz w:val="23"/>
-            <w:szCs w:val="23"/>
+            <w:sz w:val="20"/>
+            <w:szCs w:val="20"/>
           </w:rPr>
           <w:t>https://www.anaconda.com/products/distribution</w:t>
         </w:r>
       </w:hyperlink>
       <w:r>
         <w:rPr>
-          <w:sz w:val="23"/>
-          <w:szCs w:val="23"/>
+          <w:sz w:val="20"/>
+          <w:szCs w:val="20"/>
         </w:rPr>
         <w:t xml:space="preserve">) </w:t>
       </w:r>
@@ -286,14 +381,14 @@
           <w:numId w:val="1"/>
         </w:numPr>
         <w:rPr>
-          <w:sz w:val="23"/>
-          <w:szCs w:val="23"/>
-        </w:rPr>
-      </w:pPr>
-      <w:r>
-        <w:rPr>
-          <w:sz w:val="23"/>
-          <w:szCs w:val="23"/>
+          <w:sz w:val="20"/>
+          <w:szCs w:val="20"/>
+        </w:rPr>
+      </w:pPr>
+      <w:r>
+        <w:rPr>
+          <w:sz w:val="20"/>
+          <w:szCs w:val="20"/>
         </w:rPr>
         <w:t>Homebrew (</w:t>
       </w:r>
@@ -301,16 +396,16 @@
         <w:r>
           <w:rPr>
             <w:rStyle w:val="Hyperlink"/>
-            <w:sz w:val="23"/>
-            <w:szCs w:val="23"/>
+            <w:sz w:val="20"/>
+            <w:szCs w:val="20"/>
           </w:rPr>
           <w:t>https://docs.brew.sh/Installation</w:t>
         </w:r>
       </w:hyperlink>
       <w:r>
         <w:rPr>
-          <w:sz w:val="23"/>
-          <w:szCs w:val="23"/>
+          <w:sz w:val="20"/>
+          <w:szCs w:val="20"/>
         </w:rPr>
         <w:t>)</w:t>
       </w:r>
@@ -318,16 +413,16 @@
     <w:p>
       <w:pPr>
         <w:rPr>
-          <w:sz w:val="23"/>
-          <w:szCs w:val="23"/>
-        </w:rPr>
-      </w:pPr>
-    </w:p>
-    <w:p>
-      <w:pPr>
-        <w:rPr>
-          <w:sz w:val="23"/>
-          <w:szCs w:val="23"/>
+          <w:sz w:val="20"/>
+          <w:szCs w:val="20"/>
+        </w:rPr>
+      </w:pPr>
+    </w:p>
+    <w:p>
+      <w:pPr>
+        <w:rPr>
+          <w:sz w:val="20"/>
+          <w:szCs w:val="20"/>
         </w:rPr>
       </w:pPr>
     </w:p>
@@ -336,16 +431,16 @@
         <w:rPr>
           <w:b/>
           <w:bCs/>
-          <w:sz w:val="23"/>
-          <w:szCs w:val="23"/>
+          <w:sz w:val="20"/>
+          <w:szCs w:val="20"/>
         </w:rPr>
       </w:pPr>
       <w:r>
         <w:rPr>
           <w:b/>
           <w:bCs/>
-          <w:sz w:val="23"/>
-          <w:szCs w:val="23"/>
+          <w:sz w:val="20"/>
+          <w:szCs w:val="20"/>
         </w:rPr>
         <w:t>Programs</w:t>
       </w:r>
@@ -353,8 +448,8 @@
     <w:p>
       <w:pPr>
         <w:rPr>
-          <w:sz w:val="23"/>
-          <w:szCs w:val="23"/>
+          <w:sz w:val="20"/>
+          <w:szCs w:val="20"/>
         </w:rPr>
       </w:pPr>
     </w:p>
@@ -366,14 +461,14 @@
           <w:numId w:val="1"/>
         </w:numPr>
         <w:rPr>
-          <w:sz w:val="23"/>
-          <w:szCs w:val="23"/>
-        </w:rPr>
-      </w:pPr>
-      <w:r>
-        <w:rPr>
-          <w:sz w:val="23"/>
-          <w:szCs w:val="23"/>
+          <w:sz w:val="20"/>
+          <w:szCs w:val="20"/>
+        </w:rPr>
+      </w:pPr>
+      <w:r>
+        <w:rPr>
+          <w:sz w:val="20"/>
+          <w:szCs w:val="20"/>
         </w:rPr>
         <w:t>R (</w:t>
       </w:r>
@@ -381,16 +476,16 @@
         <w:r>
           <w:rPr>
             <w:rStyle w:val="Hyperlink"/>
-            <w:sz w:val="23"/>
-            <w:szCs w:val="23"/>
+            <w:sz w:val="20"/>
+            <w:szCs w:val="20"/>
           </w:rPr>
           <w:t>https://ftp.osuosl.org/pub/cran/</w:t>
         </w:r>
       </w:hyperlink>
       <w:r>
         <w:rPr>
-          <w:sz w:val="23"/>
-          <w:szCs w:val="23"/>
+          <w:sz w:val="20"/>
+          <w:szCs w:val="20"/>
         </w:rPr>
         <w:t xml:space="preserve">) </w:t>
       </w:r>
@@ -403,23 +498,23 @@
           <w:numId w:val="1"/>
         </w:numPr>
         <w:rPr>
-          <w:sz w:val="23"/>
-          <w:szCs w:val="23"/>
+          <w:sz w:val="20"/>
+          <w:szCs w:val="20"/>
         </w:rPr>
       </w:pPr>
       <w:proofErr w:type="spellStart"/>
       <w:r>
         <w:rPr>
-          <w:sz w:val="23"/>
-          <w:szCs w:val="23"/>
+          <w:sz w:val="20"/>
+          <w:szCs w:val="20"/>
         </w:rPr>
         <w:t>Rstudio</w:t>
       </w:r>
       <w:proofErr w:type="spellEnd"/>
       <w:r>
         <w:rPr>
-          <w:sz w:val="23"/>
-          <w:szCs w:val="23"/>
+          <w:sz w:val="20"/>
+          <w:szCs w:val="20"/>
         </w:rPr>
         <w:t xml:space="preserve"> Desktop (</w:t>
       </w:r>
@@ -427,16 +522,16 @@
         <w:r>
           <w:rPr>
             <w:rStyle w:val="Hyperlink"/>
-            <w:sz w:val="23"/>
-            <w:szCs w:val="23"/>
+            <w:sz w:val="20"/>
+            <w:szCs w:val="20"/>
           </w:rPr>
           <w:t>https://www.rstudio.com/products/rstudio/download</w:t>
         </w:r>
       </w:hyperlink>
       <w:r>
         <w:rPr>
-          <w:sz w:val="23"/>
-          <w:szCs w:val="23"/>
+          <w:sz w:val="20"/>
+          <w:szCs w:val="20"/>
         </w:rPr>
         <w:t xml:space="preserve">) </w:t>
       </w:r>
@@ -449,14 +544,14 @@
           <w:numId w:val="1"/>
         </w:numPr>
         <w:rPr>
-          <w:sz w:val="23"/>
-          <w:szCs w:val="23"/>
-        </w:rPr>
-      </w:pPr>
-      <w:r>
-        <w:rPr>
-          <w:sz w:val="23"/>
-          <w:szCs w:val="23"/>
+          <w:sz w:val="20"/>
+          <w:szCs w:val="20"/>
+        </w:rPr>
+      </w:pPr>
+      <w:r>
+        <w:rPr>
+          <w:sz w:val="20"/>
+          <w:szCs w:val="20"/>
         </w:rPr>
         <w:t>git (</w:t>
       </w:r>
@@ -464,16 +559,16 @@
         <w:r>
           <w:rPr>
             <w:rStyle w:val="Hyperlink"/>
-            <w:sz w:val="23"/>
-            <w:szCs w:val="23"/>
+            <w:sz w:val="20"/>
+            <w:szCs w:val="20"/>
           </w:rPr>
           <w:t>https://git-scm.com/book/en/v2/Getting-Started-Installing-Git</w:t>
         </w:r>
       </w:hyperlink>
       <w:r>
         <w:rPr>
-          <w:sz w:val="23"/>
-          <w:szCs w:val="23"/>
+          <w:sz w:val="20"/>
+          <w:szCs w:val="20"/>
         </w:rPr>
         <w:t xml:space="preserve">) </w:t>
       </w:r>
@@ -486,23 +581,23 @@
           <w:numId w:val="1"/>
         </w:numPr>
         <w:rPr>
-          <w:sz w:val="23"/>
-          <w:szCs w:val="23"/>
+          <w:sz w:val="20"/>
+          <w:szCs w:val="20"/>
         </w:rPr>
       </w:pPr>
       <w:proofErr w:type="spellStart"/>
       <w:r>
         <w:rPr>
-          <w:sz w:val="23"/>
-          <w:szCs w:val="23"/>
+          <w:sz w:val="20"/>
+          <w:szCs w:val="20"/>
         </w:rPr>
         <w:t>VSCode</w:t>
       </w:r>
       <w:proofErr w:type="spellEnd"/>
       <w:r>
         <w:rPr>
-          <w:sz w:val="23"/>
-          <w:szCs w:val="23"/>
+          <w:sz w:val="20"/>
+          <w:szCs w:val="20"/>
         </w:rPr>
         <w:t xml:space="preserve"> (</w:t>
       </w:r>
@@ -510,16 +605,16 @@
         <w:r>
           <w:rPr>
             <w:rStyle w:val="Hyperlink"/>
-            <w:sz w:val="23"/>
-            <w:szCs w:val="23"/>
+            <w:sz w:val="20"/>
+            <w:szCs w:val="20"/>
           </w:rPr>
           <w:t>https://code.visualstudio.com/</w:t>
         </w:r>
       </w:hyperlink>
       <w:r>
         <w:rPr>
-          <w:sz w:val="23"/>
-          <w:szCs w:val="23"/>
+          <w:sz w:val="20"/>
+          <w:szCs w:val="20"/>
         </w:rPr>
         <w:t>)</w:t>
       </w:r>
@@ -532,14 +627,14 @@
           <w:numId w:val="1"/>
         </w:numPr>
         <w:rPr>
-          <w:sz w:val="23"/>
-          <w:szCs w:val="23"/>
-        </w:rPr>
-      </w:pPr>
-      <w:r>
-        <w:rPr>
-          <w:sz w:val="23"/>
-          <w:szCs w:val="23"/>
+          <w:sz w:val="20"/>
+          <w:szCs w:val="20"/>
+        </w:rPr>
+      </w:pPr>
+      <w:r>
+        <w:rPr>
+          <w:sz w:val="20"/>
+          <w:szCs w:val="20"/>
         </w:rPr>
         <w:t>Sublime text editor (</w:t>
       </w:r>
@@ -547,16 +642,16 @@
         <w:r>
           <w:rPr>
             <w:rStyle w:val="Hyperlink"/>
-            <w:sz w:val="23"/>
-            <w:szCs w:val="23"/>
+            <w:sz w:val="20"/>
+            <w:szCs w:val="20"/>
           </w:rPr>
           <w:t>https://www.sublimetext.com/download</w:t>
         </w:r>
       </w:hyperlink>
       <w:r>
         <w:rPr>
-          <w:sz w:val="23"/>
-          <w:szCs w:val="23"/>
+          <w:sz w:val="20"/>
+          <w:szCs w:val="20"/>
         </w:rPr>
         <w:t>)</w:t>
       </w:r>
@@ -565,91 +660,91 @@
       <w:pPr>
         <w:pStyle w:val="ListParagraph"/>
         <w:rPr>
-          <w:sz w:val="23"/>
-          <w:szCs w:val="23"/>
-        </w:rPr>
-      </w:pPr>
-    </w:p>
-    <w:p>
-      <w:pPr>
-        <w:rPr>
-          <w:sz w:val="23"/>
-          <w:szCs w:val="23"/>
-        </w:rPr>
-      </w:pPr>
-    </w:p>
-    <w:p>
-      <w:pPr>
-        <w:rPr>
-          <w:sz w:val="23"/>
-          <w:szCs w:val="23"/>
-        </w:rPr>
-      </w:pPr>
-    </w:p>
-    <w:p>
-      <w:pPr>
-        <w:rPr>
-          <w:sz w:val="23"/>
-          <w:szCs w:val="23"/>
+          <w:sz w:val="20"/>
+          <w:szCs w:val="20"/>
+        </w:rPr>
+      </w:pPr>
+    </w:p>
+    <w:p>
+      <w:pPr>
+        <w:rPr>
+          <w:sz w:val="20"/>
+          <w:szCs w:val="20"/>
+        </w:rPr>
+      </w:pPr>
+    </w:p>
+    <w:p>
+      <w:pPr>
+        <w:rPr>
+          <w:sz w:val="20"/>
+          <w:szCs w:val="20"/>
+        </w:rPr>
+      </w:pPr>
+    </w:p>
+    <w:p>
+      <w:pPr>
+        <w:rPr>
+          <w:sz w:val="20"/>
+          <w:szCs w:val="20"/>
         </w:rPr>
       </w:pPr>
       <w:r>
         <w:rPr>
           <w:b/>
           <w:bCs/>
-          <w:sz w:val="23"/>
-          <w:szCs w:val="23"/>
+          <w:sz w:val="20"/>
+          <w:szCs w:val="20"/>
         </w:rPr>
         <w:t>NOTE</w:t>
       </w:r>
       <w:r>
         <w:rPr>
-          <w:sz w:val="23"/>
-          <w:szCs w:val="23"/>
+          <w:sz w:val="20"/>
+          <w:szCs w:val="20"/>
         </w:rPr>
         <w:t xml:space="preserve">: It is important that </w:t>
       </w:r>
       <w:proofErr w:type="spellStart"/>
       <w:r>
         <w:rPr>
-          <w:sz w:val="23"/>
-          <w:szCs w:val="23"/>
+          <w:sz w:val="20"/>
+          <w:szCs w:val="20"/>
         </w:rPr>
         <w:t>conda</w:t>
       </w:r>
       <w:proofErr w:type="spellEnd"/>
       <w:r>
         <w:rPr>
-          <w:sz w:val="23"/>
-          <w:szCs w:val="23"/>
+          <w:sz w:val="20"/>
+          <w:szCs w:val="20"/>
         </w:rPr>
         <w:t xml:space="preserve"> and R be setup such that any user (without elevated privileges) can create environments and install new packages. </w:t>
       </w:r>
       <w:r>
         <w:rPr>
-          <w:sz w:val="23"/>
-          <w:szCs w:val="23"/>
+          <w:sz w:val="20"/>
+          <w:szCs w:val="20"/>
         </w:rPr>
         <w:t>Please</w:t>
       </w:r>
       <w:r>
         <w:rPr>
-          <w:sz w:val="23"/>
-          <w:szCs w:val="23"/>
+          <w:sz w:val="20"/>
+          <w:szCs w:val="20"/>
         </w:rPr>
         <w:t xml:space="preserve"> make sure this is the case</w:t>
       </w:r>
       <w:r>
         <w:rPr>
-          <w:sz w:val="23"/>
-          <w:szCs w:val="23"/>
+          <w:sz w:val="20"/>
+          <w:szCs w:val="20"/>
         </w:rPr>
         <w:t>.</w:t>
       </w:r>
       <w:r>
         <w:rPr>
-          <w:sz w:val="23"/>
-          <w:szCs w:val="23"/>
+          <w:sz w:val="20"/>
+          <w:szCs w:val="20"/>
         </w:rPr>
         <w:t xml:space="preserve"> The following could be used as tests if wanted, and should be possible by any user:</w:t>
       </w:r>
@@ -657,38 +752,38 @@
     <w:p>
       <w:pPr>
         <w:rPr>
-          <w:sz w:val="23"/>
-          <w:szCs w:val="23"/>
-        </w:rPr>
-      </w:pPr>
-    </w:p>
-    <w:p>
-      <w:pPr>
-        <w:rPr>
-          <w:sz w:val="23"/>
-          <w:szCs w:val="23"/>
-        </w:rPr>
-      </w:pPr>
-      <w:r>
-        <w:rPr>
-          <w:sz w:val="23"/>
-          <w:szCs w:val="23"/>
+          <w:sz w:val="20"/>
+          <w:szCs w:val="20"/>
+        </w:rPr>
+      </w:pPr>
+    </w:p>
+    <w:p>
+      <w:pPr>
+        <w:rPr>
+          <w:sz w:val="20"/>
+          <w:szCs w:val="20"/>
+        </w:rPr>
+      </w:pPr>
+      <w:r>
+        <w:rPr>
+          <w:sz w:val="20"/>
+          <w:szCs w:val="20"/>
         </w:rPr>
         <w:t xml:space="preserve">For example, for </w:t>
       </w:r>
       <w:proofErr w:type="spellStart"/>
       <w:r>
         <w:rPr>
-          <w:sz w:val="23"/>
-          <w:szCs w:val="23"/>
+          <w:sz w:val="20"/>
+          <w:szCs w:val="20"/>
         </w:rPr>
         <w:t>conda</w:t>
       </w:r>
       <w:proofErr w:type="spellEnd"/>
       <w:r>
         <w:rPr>
-          <w:sz w:val="23"/>
-          <w:szCs w:val="23"/>
+          <w:sz w:val="20"/>
+          <w:szCs w:val="20"/>
         </w:rPr>
         <w:t xml:space="preserve">: </w:t>
       </w:r>
@@ -696,8 +791,8 @@
     <w:p>
       <w:pPr>
         <w:rPr>
-          <w:sz w:val="23"/>
-          <w:szCs w:val="23"/>
+          <w:sz w:val="20"/>
+          <w:szCs w:val="20"/>
         </w:rPr>
       </w:pPr>
     </w:p>
@@ -776,22 +871,22 @@
     <w:p>
       <w:pPr>
         <w:rPr>
-          <w:sz w:val="23"/>
-          <w:szCs w:val="23"/>
-        </w:rPr>
-      </w:pPr>
-    </w:p>
-    <w:p>
-      <w:pPr>
-        <w:rPr>
-          <w:sz w:val="23"/>
-          <w:szCs w:val="23"/>
-        </w:rPr>
-      </w:pPr>
-      <w:r>
-        <w:rPr>
-          <w:sz w:val="23"/>
-          <w:szCs w:val="23"/>
+          <w:sz w:val="20"/>
+          <w:szCs w:val="20"/>
+        </w:rPr>
+      </w:pPr>
+    </w:p>
+    <w:p>
+      <w:pPr>
+        <w:rPr>
+          <w:sz w:val="20"/>
+          <w:szCs w:val="20"/>
+        </w:rPr>
+      </w:pPr>
+      <w:r>
+        <w:rPr>
+          <w:sz w:val="20"/>
+          <w:szCs w:val="20"/>
         </w:rPr>
         <w:t>For R, this would be something like:</w:t>
       </w:r>
@@ -799,8 +894,8 @@
     <w:p>
       <w:pPr>
         <w:rPr>
-          <w:sz w:val="23"/>
-          <w:szCs w:val="23"/>
+          <w:sz w:val="20"/>
+          <w:szCs w:val="20"/>
         </w:rPr>
       </w:pPr>
     </w:p>
@@ -855,22 +950,22 @@
     <w:p>
       <w:pPr>
         <w:rPr>
-          <w:sz w:val="23"/>
-          <w:szCs w:val="23"/>
-        </w:rPr>
-      </w:pPr>
-    </w:p>
-    <w:p>
-      <w:pPr>
-        <w:rPr>
-          <w:sz w:val="23"/>
-          <w:szCs w:val="23"/>
-        </w:rPr>
-      </w:pPr>
-      <w:r>
-        <w:rPr>
-          <w:sz w:val="23"/>
-          <w:szCs w:val="23"/>
+          <w:sz w:val="20"/>
+          <w:szCs w:val="20"/>
+        </w:rPr>
+      </w:pPr>
+    </w:p>
+    <w:p>
+      <w:pPr>
+        <w:rPr>
+          <w:sz w:val="20"/>
+          <w:szCs w:val="20"/>
+        </w:rPr>
+      </w:pPr>
+      <w:r>
+        <w:rPr>
+          <w:sz w:val="20"/>
+          <w:szCs w:val="20"/>
         </w:rPr>
         <w:t>and:</w:t>
       </w:r>
@@ -878,8 +973,8 @@
     <w:p>
       <w:pPr>
         <w:rPr>
-          <w:sz w:val="23"/>
-          <w:szCs w:val="23"/>
+          <w:sz w:val="20"/>
+          <w:szCs w:val="20"/>
         </w:rPr>
       </w:pPr>
     </w:p>
@@ -924,37 +1019,37 @@
     <w:p>
       <w:pPr>
         <w:rPr>
-          <w:sz w:val="23"/>
-          <w:szCs w:val="23"/>
-        </w:rPr>
-      </w:pPr>
-    </w:p>
-    <w:p>
-      <w:pPr>
-        <w:rPr>
-          <w:sz w:val="23"/>
-          <w:szCs w:val="23"/>
-        </w:rPr>
-      </w:pPr>
-    </w:p>
-    <w:p>
-      <w:pPr>
-        <w:rPr>
-          <w:sz w:val="23"/>
-          <w:szCs w:val="23"/>
-        </w:rPr>
-      </w:pPr>
-      <w:r>
-        <w:rPr>
-          <w:sz w:val="23"/>
-          <w:szCs w:val="23"/>
+          <w:sz w:val="20"/>
+          <w:szCs w:val="20"/>
+        </w:rPr>
+      </w:pPr>
+    </w:p>
+    <w:p>
+      <w:pPr>
+        <w:rPr>
+          <w:sz w:val="20"/>
+          <w:szCs w:val="20"/>
+        </w:rPr>
+      </w:pPr>
+    </w:p>
+    <w:p>
+      <w:pPr>
+        <w:rPr>
+          <w:sz w:val="20"/>
+          <w:szCs w:val="20"/>
+        </w:rPr>
+      </w:pPr>
+      <w:r>
+        <w:rPr>
+          <w:sz w:val="20"/>
+          <w:szCs w:val="20"/>
         </w:rPr>
         <w:t xml:space="preserve">Please contact Mike Lee if there are problems with this. </w:t>
       </w:r>
       <w:r>
         <w:rPr>
-          <w:sz w:val="23"/>
-          <w:szCs w:val="23"/>
+          <w:sz w:val="20"/>
+          <w:szCs w:val="20"/>
         </w:rPr>
         <w:t>Thank you!</w:t>
       </w:r>
@@ -962,16 +1057,16 @@
     <w:p>
       <w:pPr>
         <w:rPr>
-          <w:sz w:val="23"/>
-          <w:szCs w:val="23"/>
+          <w:sz w:val="20"/>
+          <w:szCs w:val="20"/>
         </w:rPr>
       </w:pPr>
       <w:hyperlink r:id="rId16" w:history="1">
         <w:r>
           <w:rPr>
             <w:rStyle w:val="Hyperlink"/>
-            <w:sz w:val="23"/>
-            <w:szCs w:val="23"/>
+            <w:sz w:val="20"/>
+            <w:szCs w:val="20"/>
           </w:rPr>
           <w:t>Mike.Lee@nasa.gov</w:t>
         </w:r>
@@ -980,14 +1075,14 @@
     <w:p>
       <w:pPr>
         <w:rPr>
-          <w:sz w:val="23"/>
-          <w:szCs w:val="23"/>
-        </w:rPr>
-      </w:pPr>
-      <w:r>
-        <w:rPr>
-          <w:sz w:val="23"/>
-          <w:szCs w:val="23"/>
+          <w:sz w:val="20"/>
+          <w:szCs w:val="20"/>
+        </w:rPr>
+      </w:pPr>
+      <w:r>
+        <w:rPr>
+          <w:sz w:val="20"/>
+          <w:szCs w:val="20"/>
         </w:rPr>
         <w:t>732-691-6402</w:t>
       </w:r>
@@ -1043,6 +1138,119 @@
 <file path=word/numbering.xml><?xml version="1.0" encoding="utf-8"?>
 <w:numbering xmlns:wpc="http://schemas.microsoft.com/office/word/2010/wordprocessingCanvas" xmlns:cx="http://schemas.microsoft.com/office/drawing/2014/chartex" xmlns:cx1="http://schemas.microsoft.com/office/drawing/2015/9/8/chartex" xmlns:cx2="http://schemas.microsoft.com/office/drawing/2015/10/21/chartex" xmlns:cx3="http://schemas.microsoft.com/office/drawing/2016/5/9/chartex" xmlns:cx4="http://schemas.microsoft.com/office/drawing/2016/5/10/chartex" xmlns:cx5="http://schemas.microsoft.com/office/drawing/2016/5/11/chartex" xmlns:cx6="http://schemas.microsoft.com/office/drawing/2016/5/12/chartex" xmlns:cx7="http://schemas.microsoft.com/office/drawing/2016/5/13/chartex" xmlns:cx8="http://schemas.microsoft.com/office/drawing/2016/5/14/chartex" xmlns:mc="http://schemas.openxmlformats.org/markup-compatibility/2006" xmlns:aink="http://schemas.microsoft.com/office/drawing/2016/ink" xmlns:am3d="http://schemas.microsoft.com/office/drawing/2017/model3d" xmlns:o="urn:schemas-microsoft-com:office:office" xmlns:oel="http://schemas.microsoft.com/office/2019/extlst" xmlns:r="http://schemas.openxmlformats.org/officeDocument/2006/relationships" xmlns:m="http://schemas.openxmlformats.org/officeDocument/2006/math" xmlns:v="urn:schemas-microsoft-com:vml" xmlns:wp14="http://schemas.microsoft.com/office/word/2010/wordprocessingDrawing" xmlns:wp="http://schemas.openxmlformats.org/drawingml/2006/wordprocessingDrawing" xmlns:w10="urn:schemas-microsoft-com:office:word" xmlns:w="http://schemas.openxmlformats.org/wordprocessingml/2006/main" xmlns:w14="http://schemas.microsoft.com/office/word/2010/wordml" xmlns:w15="http://schemas.microsoft.com/office/word/2012/wordml" xmlns:w16cex="http://schemas.microsoft.com/office/word/2018/wordml/cex" xmlns:w16cid="http://schemas.microsoft.com/office/word/2016/wordml/cid" xmlns:w16="http://schemas.microsoft.com/office/word/2018/wordml" xmlns:w16sdtdh="http://schemas.microsoft.com/office/word/2020/wordml/sdtdatahash" xmlns:w16se="http://schemas.microsoft.com/office/word/2015/wordml/symex" xmlns:wpg="http://schemas.microsoft.com/office/word/2010/wordprocessingGroup" xmlns:wpi="http://schemas.microsoft.com/office/word/2010/wordprocessingInk" xmlns:wne="http://schemas.microsoft.com/office/word/2006/wordml" xmlns:wps="http://schemas.microsoft.com/office/word/2010/wordprocessingShape" mc:Ignorable="w14 w15 w16se w16cid w16 w16cex w16sdtdh wp14">
   <w:abstractNum w:abstractNumId="0" w15:restartNumberingAfterBreak="0">
+    <w:nsid w:val="1EA96077"/>
+    <w:multiLevelType w:val="hybridMultilevel"/>
+    <w:tmpl w:val="271A883A"/>
+    <w:lvl w:ilvl="0" w:tplc="9F2CDD52">
+      <w:start w:val="732"/>
+      <w:numFmt w:val="bullet"/>
+      <w:lvlText w:val="-"/>
+      <w:lvlJc w:val="left"/>
+      <w:pPr>
+        <w:ind w:left="720" w:hanging="360"/>
+      </w:pPr>
+      <w:rPr>
+        <w:rFonts w:ascii="Calibri" w:eastAsiaTheme="minorHAnsi" w:hAnsi="Calibri" w:cs="Calibri" w:hint="default"/>
+      </w:rPr>
+    </w:lvl>
+    <w:lvl w:ilvl="1" w:tplc="04090003" w:tentative="1">
+      <w:start w:val="1"/>
+      <w:numFmt w:val="bullet"/>
+      <w:lvlText w:val="o"/>
+      <w:lvlJc w:val="left"/>
+      <w:pPr>
+        <w:ind w:left="1440" w:hanging="360"/>
+      </w:pPr>
+      <w:rPr>
+        <w:rFonts w:ascii="Courier New" w:hAnsi="Courier New" w:cs="Courier New" w:hint="default"/>
+      </w:rPr>
+    </w:lvl>
+    <w:lvl w:ilvl="2" w:tplc="04090005" w:tentative="1">
+      <w:start w:val="1"/>
+      <w:numFmt w:val="bullet"/>
+      <w:lvlText w:val=""/>
+      <w:lvlJc w:val="left"/>
+      <w:pPr>
+        <w:ind w:left="2160" w:hanging="360"/>
+      </w:pPr>
+      <w:rPr>
+        <w:rFonts w:ascii="Wingdings" w:hAnsi="Wingdings" w:hint="default"/>
+      </w:rPr>
+    </w:lvl>
+    <w:lvl w:ilvl="3" w:tplc="04090001" w:tentative="1">
+      <w:start w:val="1"/>
+      <w:numFmt w:val="bullet"/>
+      <w:lvlText w:val=""/>
+      <w:lvlJc w:val="left"/>
+      <w:pPr>
+        <w:ind w:left="2880" w:hanging="360"/>
+      </w:pPr>
+      <w:rPr>
+        <w:rFonts w:ascii="Symbol" w:hAnsi="Symbol" w:hint="default"/>
+      </w:rPr>
+    </w:lvl>
+    <w:lvl w:ilvl="4" w:tplc="04090003" w:tentative="1">
+      <w:start w:val="1"/>
+      <w:numFmt w:val="bullet"/>
+      <w:lvlText w:val="o"/>
+      <w:lvlJc w:val="left"/>
+      <w:pPr>
+        <w:ind w:left="3600" w:hanging="360"/>
+      </w:pPr>
+      <w:rPr>
+        <w:rFonts w:ascii="Courier New" w:hAnsi="Courier New" w:cs="Courier New" w:hint="default"/>
+      </w:rPr>
+    </w:lvl>
+    <w:lvl w:ilvl="5" w:tplc="04090005" w:tentative="1">
+      <w:start w:val="1"/>
+      <w:numFmt w:val="bullet"/>
+      <w:lvlText w:val=""/>
+      <w:lvlJc w:val="left"/>
+      <w:pPr>
+        <w:ind w:left="4320" w:hanging="360"/>
+      </w:pPr>
+      <w:rPr>
+        <w:rFonts w:ascii="Wingdings" w:hAnsi="Wingdings" w:hint="default"/>
+      </w:rPr>
+    </w:lvl>
+    <w:lvl w:ilvl="6" w:tplc="04090001" w:tentative="1">
+      <w:start w:val="1"/>
+      <w:numFmt w:val="bullet"/>
+      <w:lvlText w:val=""/>
+      <w:lvlJc w:val="left"/>
+      <w:pPr>
+        <w:ind w:left="5040" w:hanging="360"/>
+      </w:pPr>
+      <w:rPr>
+        <w:rFonts w:ascii="Symbol" w:hAnsi="Symbol" w:hint="default"/>
+      </w:rPr>
+    </w:lvl>
+    <w:lvl w:ilvl="7" w:tplc="04090003" w:tentative="1">
+      <w:start w:val="1"/>
+      <w:numFmt w:val="bullet"/>
+      <w:lvlText w:val="o"/>
+      <w:lvlJc w:val="left"/>
+      <w:pPr>
+        <w:ind w:left="5760" w:hanging="360"/>
+      </w:pPr>
+      <w:rPr>
+        <w:rFonts w:ascii="Courier New" w:hAnsi="Courier New" w:cs="Courier New" w:hint="default"/>
+      </w:rPr>
+    </w:lvl>
+    <w:lvl w:ilvl="8" w:tplc="04090005" w:tentative="1">
+      <w:start w:val="1"/>
+      <w:numFmt w:val="bullet"/>
+      <w:lvlText w:val=""/>
+      <w:lvlJc w:val="left"/>
+      <w:pPr>
+        <w:ind w:left="6480" w:hanging="360"/>
+      </w:pPr>
+      <w:rPr>
+        <w:rFonts w:ascii="Wingdings" w:hAnsi="Wingdings" w:hint="default"/>
+      </w:rPr>
+    </w:lvl>
+  </w:abstractNum>
+  <w:abstractNum w:abstractNumId="1" w15:restartNumberingAfterBreak="0">
     <w:nsid w:val="4B0A7DA7"/>
     <w:multiLevelType w:val="hybridMultilevel"/>
     <w:tmpl w:val="6FF484E0"/>
@@ -1155,6 +1363,9 @@
     </w:lvl>
   </w:abstractNum>
   <w:num w:numId="1">
+    <w:abstractNumId w:val="1"/>
+  </w:num>
+  <w:num w:numId="2">
     <w:abstractNumId w:val="0"/>
   </w:num>
 </w:numbering>

</xml_diff>